<commit_message>
update our data base to contain dict of dicts (insted of list)
</commit_message>
<xml_diff>
--- a/Design_Data_Base.docx
+++ b/Design_Data_Base.docx
@@ -24,8 +24,6 @@
         </w:rPr>
         <w:t>Data Base – Design</w:t>
       </w:r>
-      <w:bookmarkStart w:id="0" w:name="_GoBack"/>
-      <w:bookmarkEnd w:id="0"/>
     </w:p>
     <w:p>
       <w:pPr>
@@ -259,14 +257,99 @@
         <w:t xml:space="preserve">: </w:t>
       </w:r>
       <w:r>
-        <w:t>list</w:t>
-      </w:r>
-      <w:r>
-        <w:rPr>
-          <w:rFonts w:hint="cs"/>
-          <w:rtl/>
-        </w:rPr>
-        <w:t xml:space="preserve"> המכיל את ערכי הטבלה.</w:t>
+        <w:t>dictio</w:t>
+      </w:r>
+      <w:bookmarkStart w:id="0" w:name="_GoBack"/>
+      <w:bookmarkEnd w:id="0"/>
+      <w:r>
+        <w:t>nary</w:t>
+      </w:r>
+      <w:r>
+        <w:rPr>
+          <w:rFonts w:hint="cs"/>
+        </w:rPr>
+        <w:t xml:space="preserve"> </w:t>
+      </w:r>
+      <w:r>
+        <w:rPr>
+          <w:rFonts w:hint="cs"/>
+          <w:rtl/>
+        </w:rPr>
+        <w:t xml:space="preserve"> המכיל</w:t>
+      </w:r>
+      <w:r>
+        <w:rPr>
+          <w:rFonts w:hint="cs"/>
+          <w:rtl/>
+        </w:rPr>
+        <w:t xml:space="preserve"> כ</w:t>
+      </w:r>
+      <w:r>
+        <w:t>keys-</w:t>
+      </w:r>
+      <w:r>
+        <w:rPr>
+          <w:rFonts w:hint="cs"/>
+          <w:rtl/>
+        </w:rPr>
+        <w:t xml:space="preserve"> </w:t>
+      </w:r>
+      <w:r>
+        <w:rPr>
+          <w:rtl/>
+        </w:rPr>
+        <w:t>–</w:t>
+      </w:r>
+      <w:r>
+        <w:rPr>
+          <w:rFonts w:hint="cs"/>
+          <w:rtl/>
+        </w:rPr>
+        <w:t xml:space="preserve"> את שמות השדות</w:t>
+      </w:r>
+      <w:r>
+        <w:t xml:space="preserve"> </w:t>
+      </w:r>
+      <w:r>
+        <w:rPr>
+          <w:rFonts w:hint="cs"/>
+          <w:rtl/>
+        </w:rPr>
+        <w:t xml:space="preserve"> וכ-</w:t>
+      </w:r>
+      <w:r>
+        <w:t>values</w:t>
+      </w:r>
+      <w:r>
+        <w:rPr>
+          <w:rFonts w:hint="cs"/>
+          <w:rtl/>
+        </w:rPr>
+        <w:t xml:space="preserve"> </w:t>
+      </w:r>
+      <w:r>
+        <w:t xml:space="preserve">- </w:t>
+      </w:r>
+      <w:r>
+        <w:rPr>
+          <w:rFonts w:hint="cs"/>
+          <w:rtl/>
+        </w:rPr>
+        <w:t xml:space="preserve">את ערכי </w:t>
+      </w:r>
+      <w:r>
+        <w:rPr>
+          <w:rFonts w:hint="cs"/>
+          <w:rtl/>
+        </w:rPr>
+        <w:t>כל שדה</w:t>
+      </w:r>
+      <w:r>
+        <w:rPr>
+          <w:rFonts w:hint="cs"/>
+          <w:rtl/>
+        </w:rPr>
+        <w:t>.</w:t>
       </w:r>
     </w:p>
     <w:p>
@@ -588,7 +671,23 @@
           <w:rFonts w:hint="cs"/>
           <w:rtl/>
         </w:rPr>
-        <w:t xml:space="preserve"> שלנו הוא רלציוני ולכן </w:t>
+        <w:t xml:space="preserve"> שלנו הוא </w:t>
+      </w:r>
+      <w:proofErr w:type="spellStart"/>
+      <w:r>
+        <w:rPr>
+          <w:rFonts w:hint="cs"/>
+          <w:rtl/>
+        </w:rPr>
+        <w:t>רלציוני</w:t>
+      </w:r>
+      <w:proofErr w:type="spellEnd"/>
+      <w:r>
+        <w:rPr>
+          <w:rFonts w:hint="cs"/>
+          <w:rtl/>
+        </w:rPr>
+        <w:t xml:space="preserve"> ולכן </w:t>
       </w:r>
       <w:r>
         <w:rPr>
@@ -607,7 +706,23 @@
           <w:rFonts w:hint="cs"/>
           <w:rtl/>
         </w:rPr>
-        <w:t xml:space="preserve"> רלציוני, אבל שומר על שלמות המידע ונכונותו.</w:t>
+        <w:t xml:space="preserve"> </w:t>
+      </w:r>
+      <w:proofErr w:type="spellStart"/>
+      <w:r>
+        <w:rPr>
+          <w:rFonts w:hint="cs"/>
+          <w:rtl/>
+        </w:rPr>
+        <w:t>רלציוני</w:t>
+      </w:r>
+      <w:proofErr w:type="spellEnd"/>
+      <w:r>
+        <w:rPr>
+          <w:rFonts w:hint="cs"/>
+          <w:rtl/>
+        </w:rPr>
+        <w:t>, אבל שומר על שלמות המידע ונכונותו.</w:t>
       </w:r>
       <w:r>
         <w:rPr>

</xml_diff>